<commit_message>
first part of b13182
</commit_message>
<xml_diff>
--- a/b13182data_processing/3项目报告（模板）.docx
+++ b/b13182data_processing/3项目报告（模板）.docx
@@ -1,6 +1,6 @@
 
 <file path=word/document.xml><?xml version="1.0" encoding="utf-8"?>
-<w:document xmlns:wpc="http://schemas.microsoft.com/office/word/2010/wordprocessingCanvas" xmlns:cx="http://schemas.microsoft.com/office/drawing/2014/chartex" xmlns:cx1="http://schemas.microsoft.com/office/drawing/2015/9/8/chartex" xmlns:cx2="http://schemas.microsoft.com/office/drawing/2015/10/21/chartex" xmlns:cx3="http://schemas.microsoft.com/office/drawing/2016/5/9/chartex" xmlns:cx4="http://schemas.microsoft.com/office/drawing/2016/5/10/chartex" xmlns:cx5="http://schemas.microsoft.com/office/drawing/2016/5/11/chartex" xmlns:cx6="http://schemas.microsoft.com/office/drawing/2016/5/12/chartex" xmlns:cx7="http://schemas.microsoft.com/office/drawing/2016/5/13/chartex" xmlns:cx8="http://schemas.microsoft.com/office/drawing/2016/5/14/chartex" xmlns:mc="http://schemas.openxmlformats.org/markup-compatibility/2006" xmlns:aink="http://schemas.microsoft.com/office/drawing/2016/ink" xmlns:am3d="http://schemas.microsoft.com/office/drawing/2017/model3d" xmlns:o="urn:schemas-microsoft-com:office:office" xmlns:r="http://schemas.openxmlformats.org/officeDocument/2006/relationships" xmlns:m="http://schemas.openxmlformats.org/officeDocument/2006/math" xmlns:v="urn:schemas-microsoft-com:vml" xmlns:wp14="http://schemas.microsoft.com/office/word/2010/wordprocessingDrawing" xmlns:wp="http://schemas.openxmlformats.org/drawingml/2006/wordprocessingDrawing" xmlns:w10="urn:schemas-microsoft-com:office:word" xmlns:w="http://schemas.openxmlformats.org/wordprocessingml/2006/main" xmlns:w14="http://schemas.microsoft.com/office/word/2010/wordml" xmlns:w15="http://schemas.microsoft.com/office/word/2012/wordml" xmlns:w16cex="http://schemas.microsoft.com/office/word/2018/wordml/cex" xmlns:w16cid="http://schemas.microsoft.com/office/word/2016/wordml/cid" xmlns:w16="http://schemas.microsoft.com/office/word/2018/wordml" xmlns:w16sdtdh="http://schemas.microsoft.com/office/word/2020/wordml/sdtdatahash" xmlns:w16se="http://schemas.microsoft.com/office/word/2015/wordml/symex" xmlns:wpg="http://schemas.microsoft.com/office/word/2010/wordprocessingGroup" xmlns:wpi="http://schemas.microsoft.com/office/word/2010/wordprocessingInk" xmlns:wne="http://schemas.microsoft.com/office/word/2006/wordml" xmlns:wps="http://schemas.microsoft.com/office/word/2010/wordprocessingShape" mc:Ignorable="w14 w15 w16se w16cid w16 w16cex w16sdtdh wp14">
+<w:document xmlns:wpc="http://schemas.microsoft.com/office/word/2010/wordprocessingCanvas" xmlns:cx="http://schemas.microsoft.com/office/drawing/2014/chartex" xmlns:cx1="http://schemas.microsoft.com/office/drawing/2015/9/8/chartex" xmlns:cx2="http://schemas.microsoft.com/office/drawing/2015/10/21/chartex" xmlns:cx3="http://schemas.microsoft.com/office/drawing/2016/5/9/chartex" xmlns:cx4="http://schemas.microsoft.com/office/drawing/2016/5/10/chartex" xmlns:cx5="http://schemas.microsoft.com/office/drawing/2016/5/11/chartex" xmlns:cx6="http://schemas.microsoft.com/office/drawing/2016/5/12/chartex" xmlns:cx7="http://schemas.microsoft.com/office/drawing/2016/5/13/chartex" xmlns:cx8="http://schemas.microsoft.com/office/drawing/2016/5/14/chartex" xmlns:mc="http://schemas.openxmlformats.org/markup-compatibility/2006" xmlns:aink="http://schemas.microsoft.com/office/drawing/2016/ink" xmlns:am3d="http://schemas.microsoft.com/office/drawing/2017/model3d" xmlns:o="urn:schemas-microsoft-com:office:office" xmlns:r="http://schemas.openxmlformats.org/officeDocument/2006/relationships" xmlns:m="http://schemas.openxmlformats.org/officeDocument/2006/math" xmlns:v="urn:schemas-microsoft-com:vml" xmlns:wp14="http://schemas.microsoft.com/office/word/2010/wordprocessingDrawing" xmlns:wp="http://schemas.openxmlformats.org/drawingml/2006/wordprocessingDrawing" xmlns:w10="urn:schemas-microsoft-com:office:word" xmlns:w="http://schemas.openxmlformats.org/wordprocessingml/2006/main" xmlns:w14="http://schemas.microsoft.com/office/word/2010/wordml" xmlns:w15="http://schemas.microsoft.com/office/word/2012/wordml" xmlns:w16cex="http://schemas.microsoft.com/office/word/2018/wordml/cex" xmlns:w16cid="http://schemas.microsoft.com/office/word/2016/wordml/cid" xmlns:w16="http://schemas.microsoft.com/office/word/2018/wordml" xmlns:w16se="http://schemas.microsoft.com/office/word/2015/wordml/symex" xmlns:wpg="http://schemas.microsoft.com/office/word/2010/wordprocessingGroup" xmlns:wpi="http://schemas.microsoft.com/office/word/2010/wordprocessingInk" xmlns:wne="http://schemas.microsoft.com/office/word/2006/wordml" xmlns:wps="http://schemas.microsoft.com/office/word/2010/wordprocessingShape" mc:Ignorable="w14 w15 w16se w16cid w16 w16cex wp14">
   <w:body>
     <w:p>
       <w:pPr>
@@ -314,18 +314,8 @@
                 <w:kern w:val="0"/>
                 <w:szCs w:val="21"/>
               </w:rPr>
-              <w:t>项目</w:t>
-            </w:r>
-            <w:proofErr w:type="gramStart"/>
-            <w:r>
-              <w:rPr>
-                <w:rFonts w:ascii="微软雅黑" w:eastAsia="微软雅黑" w:hAnsi="微软雅黑" w:cs="宋体"/>
-                <w:kern w:val="0"/>
-                <w:szCs w:val="21"/>
-              </w:rPr>
-              <w:t>一</w:t>
-            </w:r>
-            <w:proofErr w:type="gramEnd"/>
+              <w:t>项目一</w:t>
+            </w:r>
           </w:p>
         </w:tc>
         <w:tc>
@@ -365,7 +355,7 @@
                 <w:kern w:val="0"/>
                 <w:szCs w:val="21"/>
               </w:rPr>
-              <w:t>01_weather.csv</w:t>
+              <w:t>02_movies.csv</w:t>
             </w:r>
           </w:p>
         </w:tc>
@@ -395,51 +385,11 @@
               <w:spacing w:after="240"/>
               <w:jc w:val="left"/>
               <w:rPr>
-                <w:rFonts w:ascii="微软雅黑" w:eastAsia="微软雅黑" w:hAnsi="微软雅黑" w:cs="宋体"/>
-                <w:kern w:val="0"/>
-                <w:szCs w:val="21"/>
-              </w:rPr>
-            </w:pPr>
-            <w:r>
-              <w:rPr>
-                <w:rFonts w:ascii="微软雅黑" w:eastAsia="微软雅黑" w:hAnsi="微软雅黑" w:cs="宋体" w:hint="eastAsia"/>
-                <w:kern w:val="0"/>
-                <w:szCs w:val="21"/>
-              </w:rPr>
-              <w:t>1</w:t>
-            </w:r>
-            <w:r>
-              <w:rPr>
-                <w:rFonts w:ascii="微软雅黑" w:eastAsia="微软雅黑" w:hAnsi="微软雅黑" w:cs="宋体"/>
-                <w:kern w:val="0"/>
-                <w:szCs w:val="21"/>
-              </w:rPr>
-              <w:t>901</w:t>
-            </w:r>
-            <w:r>
-              <w:rPr>
-                <w:rFonts w:ascii="微软雅黑" w:eastAsia="微软雅黑" w:hAnsi="微软雅黑" w:cs="宋体" w:hint="eastAsia"/>
-                <w:kern w:val="0"/>
-                <w:szCs w:val="21"/>
-              </w:rPr>
-              <w:t>班</w:t>
-            </w:r>
-            <w:r>
-              <w:rPr>
-                <w:rFonts w:ascii="微软雅黑" w:eastAsia="微软雅黑" w:hAnsi="微软雅黑" w:cs="宋体"/>
-                <w:kern w:val="0"/>
-                <w:szCs w:val="21"/>
-              </w:rPr>
-              <w:t>_</w:t>
-            </w:r>
-            <w:r>
-              <w:rPr>
-                <w:rFonts w:ascii="微软雅黑" w:eastAsia="微软雅黑" w:hAnsi="微软雅黑" w:cs="宋体" w:hint="eastAsia"/>
-                <w:kern w:val="0"/>
-                <w:szCs w:val="21"/>
-              </w:rPr>
-              <w:t>风清扬</w:t>
-            </w:r>
+                <w:rFonts w:ascii="微软雅黑" w:eastAsia="微软雅黑" w:hAnsi="微软雅黑" w:cs="宋体" w:hint="eastAsia"/>
+                <w:kern w:val="0"/>
+                <w:szCs w:val="21"/>
+              </w:rPr>
+            </w:pPr>
           </w:p>
         </w:tc>
       </w:tr>
@@ -787,17 +737,49 @@
           </w:tcPr>
           <w:p>
             <w:pPr>
-              <w:widowControl/>
-              <w:wordWrap w:val="0"/>
-              <w:spacing w:after="240"/>
-              <w:jc w:val="left"/>
-              <w:rPr>
-                <w:rFonts w:ascii="微软雅黑" w:eastAsia="微软雅黑" w:hAnsi="微软雅黑" w:cs="宋体"/>
-                <w:color w:val="24292E"/>
-                <w:kern w:val="0"/>
-                <w:szCs w:val="21"/>
-              </w:rPr>
-            </w:pPr>
+              <w:pStyle w:val="HTML"/>
+              <w:shd w:val="clear" w:color="auto" w:fill="FFFFFF"/>
+              <w:wordWrap w:val="0"/>
+              <w:textAlignment w:val="baseline"/>
+              <w:rPr>
+                <w:rFonts w:ascii="Courier New" w:hAnsi="Courier New" w:cs="Courier New"/>
+                <w:color w:val="000000"/>
+                <w:sz w:val="21"/>
+                <w:szCs w:val="21"/>
+              </w:rPr>
+            </w:pPr>
+            <w:r>
+              <w:rPr>
+                <w:rFonts w:ascii="Courier New" w:hAnsi="Courier New" w:cs="Courier New"/>
+                <w:color w:val="000000"/>
+                <w:sz w:val="21"/>
+                <w:szCs w:val="21"/>
+              </w:rPr>
+              <w:t>8569</w:t>
+            </w:r>
+          </w:p>
+          <w:p>
+            <w:pPr>
+              <w:widowControl/>
+              <w:wordWrap w:val="0"/>
+              <w:spacing w:after="240"/>
+              <w:jc w:val="left"/>
+              <w:rPr>
+                <w:rFonts w:ascii="微软雅黑" w:eastAsia="微软雅黑" w:hAnsi="微软雅黑" w:cs="宋体"/>
+                <w:color w:val="24292E"/>
+                <w:kern w:val="0"/>
+                <w:szCs w:val="21"/>
+              </w:rPr>
+            </w:pPr>
+            <w:r>
+              <w:rPr>
+                <w:rFonts w:ascii="微软雅黑" w:eastAsia="微软雅黑" w:hAnsi="微软雅黑" w:cs="宋体"/>
+                <w:color w:val="24292E"/>
+                <w:kern w:val="0"/>
+                <w:szCs w:val="21"/>
+              </w:rPr>
+              <w:t>print(len(array))</w:t>
+            </w:r>
           </w:p>
           <w:p>
             <w:pPr>
@@ -934,6 +916,49 @@
                 <w:szCs w:val="21"/>
               </w:rPr>
             </w:pPr>
+            <w:r>
+              <w:rPr>
+                <w:rFonts w:ascii="微软雅黑" w:eastAsia="微软雅黑" w:hAnsi="微软雅黑" w:cs="宋体" w:hint="eastAsia"/>
+                <w:color w:val="24292E"/>
+                <w:kern w:val="0"/>
+                <w:szCs w:val="21"/>
+              </w:rPr>
+              <w:t>6</w:t>
+            </w:r>
+          </w:p>
+          <w:p>
+            <w:pPr>
+              <w:widowControl/>
+              <w:wordWrap w:val="0"/>
+              <w:spacing w:after="240"/>
+              <w:jc w:val="left"/>
+              <w:rPr>
+                <w:rFonts w:ascii="微软雅黑" w:eastAsia="微软雅黑" w:hAnsi="微软雅黑" w:cs="宋体"/>
+                <w:color w:val="24292E"/>
+                <w:kern w:val="0"/>
+                <w:szCs w:val="21"/>
+              </w:rPr>
+            </w:pPr>
+            <w:proofErr w:type="gramStart"/>
+            <w:r>
+              <w:rPr>
+                <w:rFonts w:ascii="微软雅黑" w:eastAsia="微软雅黑" w:hAnsi="微软雅黑" w:cs="宋体"/>
+                <w:color w:val="24292E"/>
+                <w:kern w:val="0"/>
+                <w:szCs w:val="21"/>
+              </w:rPr>
+              <w:t>print(</w:t>
+            </w:r>
+            <w:proofErr w:type="gramEnd"/>
+            <w:r>
+              <w:rPr>
+                <w:rFonts w:ascii="微软雅黑" w:eastAsia="微软雅黑" w:hAnsi="微软雅黑" w:cs="宋体"/>
+                <w:color w:val="24292E"/>
+                <w:kern w:val="0"/>
+                <w:szCs w:val="21"/>
+              </w:rPr>
+              <w:t>'column len=',array.shape[1])</w:t>
+            </w:r>
           </w:p>
           <w:p>
             <w:pPr>
@@ -1127,6 +1152,7 @@
                 <w:kern w:val="0"/>
                 <w:szCs w:val="21"/>
               </w:rPr>
+              <w:lastRenderedPageBreak/>
               <w:t>索引器</w:t>
             </w:r>
           </w:p>
@@ -1200,12 +1226,21 @@
               <w:spacing w:after="240"/>
               <w:jc w:val="left"/>
               <w:rPr>
-                <w:rFonts w:ascii="微软雅黑" w:eastAsia="微软雅黑" w:hAnsi="微软雅黑" w:cs="宋体"/>
-                <w:color w:val="24292E"/>
-                <w:kern w:val="0"/>
-                <w:szCs w:val="21"/>
-              </w:rPr>
-            </w:pPr>
+                <w:rFonts w:ascii="微软雅黑" w:eastAsia="微软雅黑" w:hAnsi="微软雅黑" w:cs="宋体" w:hint="eastAsia"/>
+                <w:color w:val="24292E"/>
+                <w:kern w:val="0"/>
+                <w:szCs w:val="21"/>
+              </w:rPr>
+            </w:pPr>
+            <w:r>
+              <w:rPr>
+                <w:rFonts w:ascii="微软雅黑" w:eastAsia="微软雅黑" w:hAnsi="微软雅黑" w:cs="宋体"/>
+                <w:color w:val="24292E"/>
+                <w:kern w:val="0"/>
+                <w:szCs w:val="21"/>
+              </w:rPr>
+              <w:t>print('100行3列\n',array[0:100,0:3])</w:t>
+            </w:r>
           </w:p>
           <w:p>
             <w:pPr>
@@ -1263,7 +1298,6 @@
                 <w:kern w:val="0"/>
                 <w:szCs w:val="21"/>
               </w:rPr>
-              <w:lastRenderedPageBreak/>
               <w:t>索引器</w:t>
             </w:r>
           </w:p>
@@ -1337,12 +1371,21 @@
               <w:spacing w:after="240"/>
               <w:jc w:val="left"/>
               <w:rPr>
-                <w:rFonts w:ascii="微软雅黑" w:eastAsia="微软雅黑" w:hAnsi="微软雅黑" w:cs="宋体"/>
-                <w:color w:val="24292E"/>
-                <w:kern w:val="0"/>
-                <w:szCs w:val="21"/>
-              </w:rPr>
-            </w:pPr>
+                <w:rFonts w:ascii="微软雅黑" w:eastAsia="微软雅黑" w:hAnsi="微软雅黑" w:cs="宋体" w:hint="eastAsia"/>
+                <w:color w:val="24292E"/>
+                <w:kern w:val="0"/>
+                <w:szCs w:val="21"/>
+              </w:rPr>
+            </w:pPr>
+            <w:r>
+              <w:rPr>
+                <w:rFonts w:ascii="微软雅黑" w:eastAsia="微软雅黑" w:hAnsi="微软雅黑" w:cs="宋体"/>
+                <w:color w:val="24292E"/>
+                <w:kern w:val="0"/>
+                <w:szCs w:val="21"/>
+              </w:rPr>
+              <w:t>print('获取第1行\n',array[1])</w:t>
+            </w:r>
           </w:p>
           <w:p>
             <w:pPr>
@@ -1479,6 +1522,15 @@
                 <w:szCs w:val="21"/>
               </w:rPr>
             </w:pPr>
+            <w:r>
+              <w:rPr>
+                <w:rFonts w:ascii="微软雅黑" w:eastAsia="微软雅黑" w:hAnsi="微软雅黑" w:cs="宋体"/>
+                <w:color w:val="24292E"/>
+                <w:kern w:val="0"/>
+                <w:szCs w:val="21"/>
+              </w:rPr>
+              <w:t>print('获取第2列\n',array[:,2])</w:t>
+            </w:r>
           </w:p>
           <w:p>
             <w:pPr>
@@ -1629,6 +1681,15 @@
                 <w:szCs w:val="21"/>
               </w:rPr>
             </w:pPr>
+            <w:r>
+              <w:rPr>
+                <w:rFonts w:ascii="微软雅黑" w:eastAsia="微软雅黑" w:hAnsi="微软雅黑" w:cs="宋体"/>
+                <w:color w:val="24292E"/>
+                <w:kern w:val="0"/>
+                <w:szCs w:val="21"/>
+              </w:rPr>
+              <w:t>print('2行2列\n',array[0:2,0:2])</w:t>
+            </w:r>
           </w:p>
           <w:p>
             <w:pPr>
@@ -2244,6 +2305,7 @@
                 <w:kern w:val="0"/>
                 <w:szCs w:val="21"/>
               </w:rPr>
+              <w:lastRenderedPageBreak/>
               <w:t>数据可视化</w:t>
             </w:r>
           </w:p>
@@ -2287,27 +2349,7 @@
                 <w:kern w:val="0"/>
                 <w:szCs w:val="21"/>
               </w:rPr>
-              <w:t>计数图(</w:t>
-            </w:r>
-            <w:proofErr w:type="spellStart"/>
-            <w:r>
-              <w:rPr>
-                <w:rFonts w:ascii="微软雅黑" w:eastAsia="微软雅黑" w:hAnsi="微软雅黑" w:cs="宋体" w:hint="eastAsia"/>
-                <w:color w:val="24292E"/>
-                <w:kern w:val="0"/>
-                <w:szCs w:val="21"/>
-              </w:rPr>
-              <w:t>countplot</w:t>
-            </w:r>
-            <w:proofErr w:type="spellEnd"/>
-            <w:r>
-              <w:rPr>
-                <w:rFonts w:ascii="微软雅黑" w:eastAsia="微软雅黑" w:hAnsi="微软雅黑" w:cs="宋体" w:hint="eastAsia"/>
-                <w:color w:val="24292E"/>
-                <w:kern w:val="0"/>
-                <w:szCs w:val="21"/>
-              </w:rPr>
-              <w:t>)</w:t>
+              <w:t>计数图(countplot)</w:t>
             </w:r>
           </w:p>
         </w:tc>
@@ -2400,7 +2442,6 @@
                 <w:kern w:val="0"/>
                 <w:szCs w:val="21"/>
               </w:rPr>
-              <w:lastRenderedPageBreak/>
               <w:t>数据可视化</w:t>
             </w:r>
           </w:p>
@@ -2444,27 +2485,7 @@
                 <w:kern w:val="0"/>
                 <w:szCs w:val="21"/>
               </w:rPr>
-              <w:t>直方图(</w:t>
-            </w:r>
-            <w:proofErr w:type="spellStart"/>
-            <w:r>
-              <w:rPr>
-                <w:rFonts w:ascii="微软雅黑" w:eastAsia="微软雅黑" w:hAnsi="微软雅黑" w:cs="宋体" w:hint="eastAsia"/>
-                <w:color w:val="24292E"/>
-                <w:kern w:val="0"/>
-                <w:szCs w:val="21"/>
-              </w:rPr>
-              <w:t>distplot</w:t>
-            </w:r>
-            <w:proofErr w:type="spellEnd"/>
-            <w:r>
-              <w:rPr>
-                <w:rFonts w:ascii="微软雅黑" w:eastAsia="微软雅黑" w:hAnsi="微软雅黑" w:cs="宋体" w:hint="eastAsia"/>
-                <w:color w:val="24292E"/>
-                <w:kern w:val="0"/>
-                <w:szCs w:val="21"/>
-              </w:rPr>
-              <w:t>)</w:t>
+              <w:t>直方图(distplot)</w:t>
             </w:r>
           </w:p>
         </w:tc>
@@ -3100,6 +3121,7 @@
           <w:sz w:val="30"/>
           <w:szCs w:val="30"/>
         </w:rPr>
+        <w:lastRenderedPageBreak/>
         <w:t>评级</w:t>
       </w:r>
     </w:p>
@@ -3165,7 +3187,6 @@
                 <w:kern w:val="0"/>
                 <w:szCs w:val="21"/>
               </w:rPr>
-              <w:lastRenderedPageBreak/>
               <w:t>评级</w:t>
             </w:r>
           </w:p>
@@ -3305,7 +3326,7 @@
 </file>
 
 <file path=word/endnotes.xml><?xml version="1.0" encoding="utf-8"?>
-<w:endnotes xmlns:wpc="http://schemas.microsoft.com/office/word/2010/wordprocessingCanvas" xmlns:cx="http://schemas.microsoft.com/office/drawing/2014/chartex" xmlns:cx1="http://schemas.microsoft.com/office/drawing/2015/9/8/chartex" xmlns:cx2="http://schemas.microsoft.com/office/drawing/2015/10/21/chartex" xmlns:cx3="http://schemas.microsoft.com/office/drawing/2016/5/9/chartex" xmlns:cx4="http://schemas.microsoft.com/office/drawing/2016/5/10/chartex" xmlns:cx5="http://schemas.microsoft.com/office/drawing/2016/5/11/chartex" xmlns:cx6="http://schemas.microsoft.com/office/drawing/2016/5/12/chartex" xmlns:cx7="http://schemas.microsoft.com/office/drawing/2016/5/13/chartex" xmlns:cx8="http://schemas.microsoft.com/office/drawing/2016/5/14/chartex" xmlns:mc="http://schemas.openxmlformats.org/markup-compatibility/2006" xmlns:aink="http://schemas.microsoft.com/office/drawing/2016/ink" xmlns:am3d="http://schemas.microsoft.com/office/drawing/2017/model3d" xmlns:o="urn:schemas-microsoft-com:office:office" xmlns:r="http://schemas.openxmlformats.org/officeDocument/2006/relationships" xmlns:m="http://schemas.openxmlformats.org/officeDocument/2006/math" xmlns:v="urn:schemas-microsoft-com:vml" xmlns:wp14="http://schemas.microsoft.com/office/word/2010/wordprocessingDrawing" xmlns:wp="http://schemas.openxmlformats.org/drawingml/2006/wordprocessingDrawing" xmlns:w10="urn:schemas-microsoft-com:office:word" xmlns:w="http://schemas.openxmlformats.org/wordprocessingml/2006/main" xmlns:w14="http://schemas.microsoft.com/office/word/2010/wordml" xmlns:w15="http://schemas.microsoft.com/office/word/2012/wordml" xmlns:w16cex="http://schemas.microsoft.com/office/word/2018/wordml/cex" xmlns:w16cid="http://schemas.microsoft.com/office/word/2016/wordml/cid" xmlns:w16="http://schemas.microsoft.com/office/word/2018/wordml" xmlns:w16sdtdh="http://schemas.microsoft.com/office/word/2020/wordml/sdtdatahash" xmlns:w16se="http://schemas.microsoft.com/office/word/2015/wordml/symex" xmlns:wpg="http://schemas.microsoft.com/office/word/2010/wordprocessingGroup" xmlns:wpi="http://schemas.microsoft.com/office/word/2010/wordprocessingInk" xmlns:wne="http://schemas.microsoft.com/office/word/2006/wordml" xmlns:wps="http://schemas.microsoft.com/office/word/2010/wordprocessingShape" mc:Ignorable="w14 w15 w16se w16cid w16 w16cex w16sdtdh wp14">
+<w:endnotes xmlns:wpc="http://schemas.microsoft.com/office/word/2010/wordprocessingCanvas" xmlns:cx="http://schemas.microsoft.com/office/drawing/2014/chartex" xmlns:cx1="http://schemas.microsoft.com/office/drawing/2015/9/8/chartex" xmlns:cx2="http://schemas.microsoft.com/office/drawing/2015/10/21/chartex" xmlns:cx3="http://schemas.microsoft.com/office/drawing/2016/5/9/chartex" xmlns:cx4="http://schemas.microsoft.com/office/drawing/2016/5/10/chartex" xmlns:cx5="http://schemas.microsoft.com/office/drawing/2016/5/11/chartex" xmlns:cx6="http://schemas.microsoft.com/office/drawing/2016/5/12/chartex" xmlns:cx7="http://schemas.microsoft.com/office/drawing/2016/5/13/chartex" xmlns:cx8="http://schemas.microsoft.com/office/drawing/2016/5/14/chartex" xmlns:mc="http://schemas.openxmlformats.org/markup-compatibility/2006" xmlns:aink="http://schemas.microsoft.com/office/drawing/2016/ink" xmlns:am3d="http://schemas.microsoft.com/office/drawing/2017/model3d" xmlns:o="urn:schemas-microsoft-com:office:office" xmlns:r="http://schemas.openxmlformats.org/officeDocument/2006/relationships" xmlns:m="http://schemas.openxmlformats.org/officeDocument/2006/math" xmlns:v="urn:schemas-microsoft-com:vml" xmlns:wp14="http://schemas.microsoft.com/office/word/2010/wordprocessingDrawing" xmlns:wp="http://schemas.openxmlformats.org/drawingml/2006/wordprocessingDrawing" xmlns:w10="urn:schemas-microsoft-com:office:word" xmlns:w="http://schemas.openxmlformats.org/wordprocessingml/2006/main" xmlns:w14="http://schemas.microsoft.com/office/word/2010/wordml" xmlns:w15="http://schemas.microsoft.com/office/word/2012/wordml" xmlns:w16cex="http://schemas.microsoft.com/office/word/2018/wordml/cex" xmlns:w16cid="http://schemas.microsoft.com/office/word/2016/wordml/cid" xmlns:w16="http://schemas.microsoft.com/office/word/2018/wordml" xmlns:w16se="http://schemas.microsoft.com/office/word/2015/wordml/symex" xmlns:wpg="http://schemas.microsoft.com/office/word/2010/wordprocessingGroup" xmlns:wpi="http://schemas.microsoft.com/office/word/2010/wordprocessingInk" xmlns:wne="http://schemas.microsoft.com/office/word/2006/wordml" xmlns:wps="http://schemas.microsoft.com/office/word/2010/wordprocessingShape" mc:Ignorable="w14 w15 w16se w16cid w16 w16cex wp14">
   <w:endnote w:type="separator" w:id="-1">
     <w:p>
       <w:r>
@@ -3324,7 +3345,7 @@
 </file>
 
 <file path=word/footnotes.xml><?xml version="1.0" encoding="utf-8"?>
-<w:footnotes xmlns:wpc="http://schemas.microsoft.com/office/word/2010/wordprocessingCanvas" xmlns:cx="http://schemas.microsoft.com/office/drawing/2014/chartex" xmlns:cx1="http://schemas.microsoft.com/office/drawing/2015/9/8/chartex" xmlns:cx2="http://schemas.microsoft.com/office/drawing/2015/10/21/chartex" xmlns:cx3="http://schemas.microsoft.com/office/drawing/2016/5/9/chartex" xmlns:cx4="http://schemas.microsoft.com/office/drawing/2016/5/10/chartex" xmlns:cx5="http://schemas.microsoft.com/office/drawing/2016/5/11/chartex" xmlns:cx6="http://schemas.microsoft.com/office/drawing/2016/5/12/chartex" xmlns:cx7="http://schemas.microsoft.com/office/drawing/2016/5/13/chartex" xmlns:cx8="http://schemas.microsoft.com/office/drawing/2016/5/14/chartex" xmlns:mc="http://schemas.openxmlformats.org/markup-compatibility/2006" xmlns:aink="http://schemas.microsoft.com/office/drawing/2016/ink" xmlns:am3d="http://schemas.microsoft.com/office/drawing/2017/model3d" xmlns:o="urn:schemas-microsoft-com:office:office" xmlns:r="http://schemas.openxmlformats.org/officeDocument/2006/relationships" xmlns:m="http://schemas.openxmlformats.org/officeDocument/2006/math" xmlns:v="urn:schemas-microsoft-com:vml" xmlns:wp14="http://schemas.microsoft.com/office/word/2010/wordprocessingDrawing" xmlns:wp="http://schemas.openxmlformats.org/drawingml/2006/wordprocessingDrawing" xmlns:w10="urn:schemas-microsoft-com:office:word" xmlns:w="http://schemas.openxmlformats.org/wordprocessingml/2006/main" xmlns:w14="http://schemas.microsoft.com/office/word/2010/wordml" xmlns:w15="http://schemas.microsoft.com/office/word/2012/wordml" xmlns:w16cex="http://schemas.microsoft.com/office/word/2018/wordml/cex" xmlns:w16cid="http://schemas.microsoft.com/office/word/2016/wordml/cid" xmlns:w16="http://schemas.microsoft.com/office/word/2018/wordml" xmlns:w16sdtdh="http://schemas.microsoft.com/office/word/2020/wordml/sdtdatahash" xmlns:w16se="http://schemas.microsoft.com/office/word/2015/wordml/symex" xmlns:wpg="http://schemas.microsoft.com/office/word/2010/wordprocessingGroup" xmlns:wpi="http://schemas.microsoft.com/office/word/2010/wordprocessingInk" xmlns:wne="http://schemas.microsoft.com/office/word/2006/wordml" xmlns:wps="http://schemas.microsoft.com/office/word/2010/wordprocessingShape" mc:Ignorable="w14 w15 w16se w16cid w16 w16cex w16sdtdh wp14">
+<w:footnotes xmlns:wpc="http://schemas.microsoft.com/office/word/2010/wordprocessingCanvas" xmlns:cx="http://schemas.microsoft.com/office/drawing/2014/chartex" xmlns:cx1="http://schemas.microsoft.com/office/drawing/2015/9/8/chartex" xmlns:cx2="http://schemas.microsoft.com/office/drawing/2015/10/21/chartex" xmlns:cx3="http://schemas.microsoft.com/office/drawing/2016/5/9/chartex" xmlns:cx4="http://schemas.microsoft.com/office/drawing/2016/5/10/chartex" xmlns:cx5="http://schemas.microsoft.com/office/drawing/2016/5/11/chartex" xmlns:cx6="http://schemas.microsoft.com/office/drawing/2016/5/12/chartex" xmlns:cx7="http://schemas.microsoft.com/office/drawing/2016/5/13/chartex" xmlns:cx8="http://schemas.microsoft.com/office/drawing/2016/5/14/chartex" xmlns:mc="http://schemas.openxmlformats.org/markup-compatibility/2006" xmlns:aink="http://schemas.microsoft.com/office/drawing/2016/ink" xmlns:am3d="http://schemas.microsoft.com/office/drawing/2017/model3d" xmlns:o="urn:schemas-microsoft-com:office:office" xmlns:r="http://schemas.openxmlformats.org/officeDocument/2006/relationships" xmlns:m="http://schemas.openxmlformats.org/officeDocument/2006/math" xmlns:v="urn:schemas-microsoft-com:vml" xmlns:wp14="http://schemas.microsoft.com/office/word/2010/wordprocessingDrawing" xmlns:wp="http://schemas.openxmlformats.org/drawingml/2006/wordprocessingDrawing" xmlns:w10="urn:schemas-microsoft-com:office:word" xmlns:w="http://schemas.openxmlformats.org/wordprocessingml/2006/main" xmlns:w14="http://schemas.microsoft.com/office/word/2010/wordml" xmlns:w15="http://schemas.microsoft.com/office/word/2012/wordml" xmlns:w16cex="http://schemas.microsoft.com/office/word/2018/wordml/cex" xmlns:w16cid="http://schemas.microsoft.com/office/word/2016/wordml/cid" xmlns:w16="http://schemas.microsoft.com/office/word/2018/wordml" xmlns:w16se="http://schemas.microsoft.com/office/word/2015/wordml/symex" xmlns:wpg="http://schemas.microsoft.com/office/word/2010/wordprocessingGroup" xmlns:wpi="http://schemas.microsoft.com/office/word/2010/wordprocessingInk" xmlns:wne="http://schemas.microsoft.com/office/word/2006/wordml" xmlns:wps="http://schemas.microsoft.com/office/word/2010/wordprocessingShape" mc:Ignorable="w14 w15 w16se w16cid w16 w16cex wp14">
   <w:footnote w:type="separator" w:id="-1">
     <w:p>
       <w:r>
@@ -3343,7 +3364,7 @@
 </file>
 
 <file path=word/numbering.xml><?xml version="1.0" encoding="utf-8"?>
-<w:numbering xmlns:wpc="http://schemas.microsoft.com/office/word/2010/wordprocessingCanvas" xmlns:cx="http://schemas.microsoft.com/office/drawing/2014/chartex" xmlns:cx1="http://schemas.microsoft.com/office/drawing/2015/9/8/chartex" xmlns:cx2="http://schemas.microsoft.com/office/drawing/2015/10/21/chartex" xmlns:cx3="http://schemas.microsoft.com/office/drawing/2016/5/9/chartex" xmlns:cx4="http://schemas.microsoft.com/office/drawing/2016/5/10/chartex" xmlns:cx5="http://schemas.microsoft.com/office/drawing/2016/5/11/chartex" xmlns:cx6="http://schemas.microsoft.com/office/drawing/2016/5/12/chartex" xmlns:cx7="http://schemas.microsoft.com/office/drawing/2016/5/13/chartex" xmlns:cx8="http://schemas.microsoft.com/office/drawing/2016/5/14/chartex" xmlns:mc="http://schemas.openxmlformats.org/markup-compatibility/2006" xmlns:aink="http://schemas.microsoft.com/office/drawing/2016/ink" xmlns:am3d="http://schemas.microsoft.com/office/drawing/2017/model3d" xmlns:o="urn:schemas-microsoft-com:office:office" xmlns:r="http://schemas.openxmlformats.org/officeDocument/2006/relationships" xmlns:m="http://schemas.openxmlformats.org/officeDocument/2006/math" xmlns:v="urn:schemas-microsoft-com:vml" xmlns:wp14="http://schemas.microsoft.com/office/word/2010/wordprocessingDrawing" xmlns:wp="http://schemas.openxmlformats.org/drawingml/2006/wordprocessingDrawing" xmlns:w10="urn:schemas-microsoft-com:office:word" xmlns:w="http://schemas.openxmlformats.org/wordprocessingml/2006/main" xmlns:w14="http://schemas.microsoft.com/office/word/2010/wordml" xmlns:w15="http://schemas.microsoft.com/office/word/2012/wordml" xmlns:w16cex="http://schemas.microsoft.com/office/word/2018/wordml/cex" xmlns:w16cid="http://schemas.microsoft.com/office/word/2016/wordml/cid" xmlns:w16="http://schemas.microsoft.com/office/word/2018/wordml" xmlns:w16sdtdh="http://schemas.microsoft.com/office/word/2020/wordml/sdtdatahash" xmlns:w16se="http://schemas.microsoft.com/office/word/2015/wordml/symex" xmlns:wpg="http://schemas.microsoft.com/office/word/2010/wordprocessingGroup" xmlns:wpi="http://schemas.microsoft.com/office/word/2010/wordprocessingInk" xmlns:wne="http://schemas.microsoft.com/office/word/2006/wordml" xmlns:wps="http://schemas.microsoft.com/office/word/2010/wordprocessingShape" mc:Ignorable="w14 w15 w16se w16cid w16 w16cex w16sdtdh wp14">
+<w:numbering xmlns:wpc="http://schemas.microsoft.com/office/word/2010/wordprocessingCanvas" xmlns:cx="http://schemas.microsoft.com/office/drawing/2014/chartex" xmlns:cx1="http://schemas.microsoft.com/office/drawing/2015/9/8/chartex" xmlns:cx2="http://schemas.microsoft.com/office/drawing/2015/10/21/chartex" xmlns:cx3="http://schemas.microsoft.com/office/drawing/2016/5/9/chartex" xmlns:cx4="http://schemas.microsoft.com/office/drawing/2016/5/10/chartex" xmlns:cx5="http://schemas.microsoft.com/office/drawing/2016/5/11/chartex" xmlns:cx6="http://schemas.microsoft.com/office/drawing/2016/5/12/chartex" xmlns:cx7="http://schemas.microsoft.com/office/drawing/2016/5/13/chartex" xmlns:cx8="http://schemas.microsoft.com/office/drawing/2016/5/14/chartex" xmlns:mc="http://schemas.openxmlformats.org/markup-compatibility/2006" xmlns:aink="http://schemas.microsoft.com/office/drawing/2016/ink" xmlns:am3d="http://schemas.microsoft.com/office/drawing/2017/model3d" xmlns:o="urn:schemas-microsoft-com:office:office" xmlns:r="http://schemas.openxmlformats.org/officeDocument/2006/relationships" xmlns:m="http://schemas.openxmlformats.org/officeDocument/2006/math" xmlns:v="urn:schemas-microsoft-com:vml" xmlns:wp14="http://schemas.microsoft.com/office/word/2010/wordprocessingDrawing" xmlns:wp="http://schemas.openxmlformats.org/drawingml/2006/wordprocessingDrawing" xmlns:w10="urn:schemas-microsoft-com:office:word" xmlns:w="http://schemas.openxmlformats.org/wordprocessingml/2006/main" xmlns:w14="http://schemas.microsoft.com/office/word/2010/wordml" xmlns:w15="http://schemas.microsoft.com/office/word/2012/wordml" xmlns:w16cex="http://schemas.microsoft.com/office/word/2018/wordml/cex" xmlns:w16cid="http://schemas.microsoft.com/office/word/2016/wordml/cid" xmlns:w16="http://schemas.microsoft.com/office/word/2018/wordml" xmlns:w16se="http://schemas.microsoft.com/office/word/2015/wordml/symex" xmlns:wpg="http://schemas.microsoft.com/office/word/2010/wordprocessingGroup" xmlns:wpi="http://schemas.microsoft.com/office/word/2010/wordprocessingInk" xmlns:wne="http://schemas.microsoft.com/office/word/2006/wordml" xmlns:wps="http://schemas.microsoft.com/office/word/2010/wordprocessingShape" mc:Ignorable="w14 w15 w16se w16cid w16 w16cex wp14">
   <w:abstractNum w:abstractNumId="0" w15:restartNumberingAfterBreak="0">
     <w:nsid w:val="23C90026"/>
     <w:multiLevelType w:val="multilevel"/>
@@ -3500,7 +3521,7 @@
 </file>
 
 <file path=word/styles.xml><?xml version="1.0" encoding="utf-8"?>
-<w:styles xmlns:mc="http://schemas.openxmlformats.org/markup-compatibility/2006" xmlns:r="http://schemas.openxmlformats.org/officeDocument/2006/relationships" xmlns:w="http://schemas.openxmlformats.org/wordprocessingml/2006/main" xmlns:w14="http://schemas.microsoft.com/office/word/2010/wordml" xmlns:w15="http://schemas.microsoft.com/office/word/2012/wordml" xmlns:w16cex="http://schemas.microsoft.com/office/word/2018/wordml/cex" xmlns:w16cid="http://schemas.microsoft.com/office/word/2016/wordml/cid" xmlns:w16="http://schemas.microsoft.com/office/word/2018/wordml" xmlns:w16sdtdh="http://schemas.microsoft.com/office/word/2020/wordml/sdtdatahash" xmlns:w16se="http://schemas.microsoft.com/office/word/2015/wordml/symex" mc:Ignorable="w14 w15 w16se w16cid w16 w16cex w16sdtdh">
+<w:styles xmlns:mc="http://schemas.openxmlformats.org/markup-compatibility/2006" xmlns:r="http://schemas.openxmlformats.org/officeDocument/2006/relationships" xmlns:w="http://schemas.openxmlformats.org/wordprocessingml/2006/main" xmlns:w14="http://schemas.microsoft.com/office/word/2010/wordml" xmlns:w15="http://schemas.microsoft.com/office/word/2012/wordml" xmlns:w16cex="http://schemas.microsoft.com/office/word/2018/wordml/cex" xmlns:w16cid="http://schemas.microsoft.com/office/word/2016/wordml/cid" xmlns:w16="http://schemas.microsoft.com/office/word/2018/wordml" xmlns:w16se="http://schemas.microsoft.com/office/word/2015/wordml/symex" mc:Ignorable="w14 w15 w16se w16cid w16 w16cex">
   <w:docDefaults>
     <w:rPrDefault>
       <w:rPr>
@@ -3992,6 +4013,55 @@
       <w:szCs w:val="18"/>
     </w:rPr>
   </w:style>
+  <w:style w:type="paragraph" w:styleId="HTML">
+    <w:name w:val="HTML Preformatted"/>
+    <w:basedOn w:val="a"/>
+    <w:link w:val="HTML0"/>
+    <w:uiPriority w:val="99"/>
+    <w:semiHidden/>
+    <w:unhideWhenUsed/>
+    <w:rsid w:val="00257156"/>
+    <w:pPr>
+      <w:widowControl/>
+      <w:tabs>
+        <w:tab w:val="left" w:pos="916"/>
+        <w:tab w:val="left" w:pos="1832"/>
+        <w:tab w:val="left" w:pos="2748"/>
+        <w:tab w:val="left" w:pos="3664"/>
+        <w:tab w:val="left" w:pos="4580"/>
+        <w:tab w:val="left" w:pos="5496"/>
+        <w:tab w:val="left" w:pos="6412"/>
+        <w:tab w:val="left" w:pos="7328"/>
+        <w:tab w:val="left" w:pos="8244"/>
+        <w:tab w:val="left" w:pos="9160"/>
+        <w:tab w:val="left" w:pos="10076"/>
+        <w:tab w:val="left" w:pos="10992"/>
+        <w:tab w:val="left" w:pos="11908"/>
+        <w:tab w:val="left" w:pos="12824"/>
+        <w:tab w:val="left" w:pos="13740"/>
+        <w:tab w:val="left" w:pos="14656"/>
+      </w:tabs>
+      <w:jc w:val="left"/>
+    </w:pPr>
+    <w:rPr>
+      <w:rFonts w:ascii="宋体" w:eastAsia="宋体" w:hAnsi="宋体" w:cs="宋体"/>
+      <w:kern w:val="0"/>
+      <w:sz w:val="24"/>
+    </w:rPr>
+  </w:style>
+  <w:style w:type="character" w:customStyle="1" w:styleId="HTML0">
+    <w:name w:val="HTML 预设格式 字符"/>
+    <w:basedOn w:val="a0"/>
+    <w:link w:val="HTML"/>
+    <w:uiPriority w:val="99"/>
+    <w:semiHidden/>
+    <w:rsid w:val="00257156"/>
+    <w:rPr>
+      <w:rFonts w:ascii="宋体" w:eastAsia="宋体" w:hAnsi="宋体" w:cs="宋体"/>
+      <w:kern w:val="0"/>
+      <w:sz w:val="24"/>
+    </w:rPr>
+  </w:style>
 </w:styles>
 </file>
 

</xml_diff>